<commit_message>
added permutation tests with slider
</commit_message>
<xml_diff>
--- a/manuscript/2018_04_aneuvis_3.docx
+++ b/manuscript/2018_04_aneuvis_3.docx
@@ -884,7 +884,7 @@
                         <w:rPr>
                           <w:rFonts w:ascii="Cambria Math" w:hAnsi="Cambria Math"/>
                         </w:rPr>
-                        <m:t>n</m:t>
+                        <m:t>N</m:t>
                       </m:r>
                     </m:den>
                   </m:f>
@@ -1053,7 +1053,13 @@
                         <w:rPr>
                           <w:rFonts w:ascii="Cambria Math" w:hAnsi="Cambria Math"/>
                         </w:rPr>
-                        <m:t>T*n</m:t>
+                        <m:t>T*</m:t>
+                      </m:r>
+                      <m:r>
+                        <w:rPr>
+                          <w:rFonts w:ascii="Cambria Math" w:hAnsi="Cambria Math"/>
+                        </w:rPr>
+                        <m:t>N</m:t>
                       </m:r>
                     </m:den>
                   </m:f>
@@ -2028,7 +2034,27 @@
         <w:rPr>
           <w:rFonts w:eastAsiaTheme="minorEastAsia"/>
         </w:rPr>
-        <w:t xml:space="preserve"> is the number of chromosomal aberrations observed in the </w:t>
+        <w:t xml:space="preserve"> is the number of </w:t>
+      </w:r>
+      <w:r>
+        <w:rPr>
+          <w:rFonts w:eastAsiaTheme="minorEastAsia"/>
+        </w:rPr>
+        <w:t>non</w:t>
+      </w:r>
+      <w:bookmarkStart w:id="2" w:name="_GoBack"/>
+      <w:bookmarkEnd w:id="2"/>
+      <w:r>
+        <w:rPr>
+          <w:rFonts w:eastAsiaTheme="minorEastAsia"/>
+        </w:rPr>
+        <w:t>-diploid chromosomes</w:t>
+      </w:r>
+      <w:r>
+        <w:rPr>
+          <w:rFonts w:eastAsiaTheme="minorEastAsia"/>
+        </w:rPr>
+        <w:t xml:space="preserve"> observed in the </w:t>
       </w:r>
       <m:oMath>
         <m:sSup>
@@ -2083,14 +2109,12 @@
             </m:r>
           </m:e>
           <m:sub>
-            <w:proofErr w:type="gramStart"/>
             <m:r>
               <w:rPr>
                 <w:rFonts w:ascii="Cambria Math" w:hAnsi="Cambria Math"/>
               </w:rPr>
               <m:t>n,t</m:t>
             </m:r>
-            <w:proofErr w:type="gramEnd"/>
           </m:sub>
         </m:sSub>
       </m:oMath>
@@ -2098,15 +2122,7 @@
         <w:rPr>
           <w:rFonts w:eastAsiaTheme="minorEastAsia"/>
         </w:rPr>
-        <w:t xml:space="preserve"> is the</w:t>
-      </w:r>
-      <w:bookmarkStart w:id="2" w:name="_GoBack"/>
-      <w:bookmarkEnd w:id="2"/>
-      <w:r>
-        <w:rPr>
-          <w:rFonts w:eastAsiaTheme="minorEastAsia"/>
-        </w:rPr>
-        <w:t xml:space="preserve"> copy number of the </w:t>
+        <w:t xml:space="preserve"> is the copy number of the </w:t>
       </w:r>
       <m:oMath>
         <m:sSup>
@@ -2256,21 +2272,7 @@
         <w:rPr>
           <w:rFonts w:eastAsiaTheme="minorEastAsia"/>
         </w:rPr>
-        <w:t xml:space="preserve"> i</w:t>
-      </w:r>
-      <w:proofErr w:type="spellStart"/>
-      <w:r>
-        <w:rPr>
-          <w:rFonts w:eastAsiaTheme="minorEastAsia"/>
-        </w:rPr>
-        <w:t>s</w:t>
-      </w:r>
-      <w:proofErr w:type="spellEnd"/>
-      <w:r>
-        <w:rPr>
-          <w:rFonts w:eastAsiaTheme="minorEastAsia"/>
-        </w:rPr>
-        <w:t xml:space="preserve"> the total number of copy number states. </w:t>
+        <w:t xml:space="preserve"> is the total number of copy number states. </w:t>
       </w:r>
       <m:oMath>
         <m:sSub>
@@ -2399,16 +2401,8 @@
               <w:rPr>
                 <w:rFonts w:ascii="Cambria Math" w:hAnsi="Cambria Math"/>
               </w:rPr>
-              <m:t>f=</m:t>
+              <m:t>f=0,t</m:t>
             </m:r>
-            <w:proofErr w:type="gramStart"/>
-            <m:r>
-              <w:rPr>
-                <w:rFonts w:ascii="Cambria Math" w:hAnsi="Cambria Math"/>
-              </w:rPr>
-              <m:t>0,t</m:t>
-            </m:r>
-            <w:proofErr w:type="gramEnd"/>
           </m:sub>
         </m:sSub>
         <m:r>
@@ -2471,19 +2465,7 @@
               <w:rPr>
                 <w:rFonts w:ascii="Cambria Math" w:hAnsi="Cambria Math"/>
               </w:rPr>
-              <m:t>f=S</m:t>
-            </m:r>
-            <m:r>
-              <w:rPr>
-                <w:rFonts w:ascii="Cambria Math" w:hAnsi="Cambria Math"/>
-              </w:rPr>
-              <m:t>-1</m:t>
-            </m:r>
-            <m:r>
-              <w:rPr>
-                <w:rFonts w:ascii="Cambria Math" w:hAnsi="Cambria Math"/>
-              </w:rPr>
-              <m:t>,t</m:t>
+              <m:t>f=S-1,t</m:t>
             </m:r>
           </m:sub>
         </m:sSub>
@@ -4078,10 +4060,7 @@
       </w:r>
       <w:proofErr w:type="spellEnd"/>
       <w:r>
-        <w:t xml:space="preserve"> was created using Shiny version 1.0.5 (R version 3.4.3) and is available under a GPLv3 license</w:t>
-      </w:r>
-      <w:r>
-        <w:t xml:space="preserve">. Permutation testing is set to 250 permutations by default. Source code </w:t>
+        <w:t xml:space="preserve"> was created using Shiny version 1.0.5 (R version 3.4.3) and is available under a GPLv3 license. Permutation testing is set to 250 permutations by default. Source code </w:t>
       </w:r>
       <w:r>
         <w:t xml:space="preserve">and versioning history </w:t>
@@ -5954,7 +5933,7 @@
 </file>
 
 <file path=customXml/itemProps1.xml><?xml version="1.0" encoding="utf-8"?>
-<ds:datastoreItem xmlns:ds="http://schemas.openxmlformats.org/officeDocument/2006/customXml" ds:itemID="{8AAE8B0C-25E0-7F4E-B6CF-C6938DF311EF}">
+<ds:datastoreItem xmlns:ds="http://schemas.openxmlformats.org/officeDocument/2006/customXml" ds:itemID="{D088BA23-EF32-C443-9244-E4762E060DAA}">
   <ds:schemaRefs>
     <ds:schemaRef ds:uri="http://schemas.openxmlformats.org/officeDocument/2006/bibliography"/>
   </ds:schemaRefs>

</xml_diff>